<commit_message>
Atualização no código para carregar imagens
</commit_message>
<xml_diff>
--- a/Como usar o GIT.docx
+++ b/Como usar o GIT.docx
@@ -72,84 +72,112 @@
           <w:ilvl w:val="0"/>
           <w:numId w:val="5"/>
         </w:numPr>
-      </w:pPr>
-      <w:r>
-        <w:t xml:space="preserve">Use </w:t>
+        <w:rPr>
+          <w:lang w:val="en-US"/>
+        </w:rPr>
+      </w:pPr>
+      <w:r>
+        <w:rPr>
+          <w:lang w:val="en-US"/>
+        </w:rPr>
+        <w:t xml:space="preserve">Use git </w:t>
+      </w:r>
+      <w:proofErr w:type="gramStart"/>
+      <w:r>
+        <w:rPr>
+          <w:lang w:val="en-US"/>
+        </w:rPr>
+        <w:t>add .</w:t>
+      </w:r>
+      <w:proofErr w:type="gramEnd"/>
+      <w:r>
+        <w:rPr>
+          <w:lang w:val="en-US"/>
+        </w:rPr>
+        <w:t xml:space="preserve"> , git commit</w:t>
+      </w:r>
+      <w:r>
+        <w:rPr>
+          <w:lang w:val="en-US"/>
+        </w:rPr>
+        <w:t xml:space="preserve"> -m “</w:t>
       </w:r>
       <w:proofErr w:type="spellStart"/>
       <w:r>
-        <w:t>git</w:t>
+        <w:rPr>
+          <w:lang w:val="en-US"/>
+        </w:rPr>
+        <w:t>Men</w:t>
+      </w:r>
+      <w:r>
+        <w:rPr>
+          <w:lang w:val="en-US"/>
+        </w:rPr>
+        <w:t>sagem</w:t>
       </w:r>
       <w:proofErr w:type="spellEnd"/>
       <w:r>
-        <w:t xml:space="preserve"> </w:t>
+        <w:rPr>
+          <w:lang w:val="en-US"/>
+        </w:rPr>
+        <w:t>”</w:t>
+      </w:r>
+      <w:r>
+        <w:rPr>
+          <w:lang w:val="en-US"/>
+        </w:rPr>
+        <w:t xml:space="preserve">, e git push origin main </w:t>
       </w:r>
       <w:proofErr w:type="spellStart"/>
-      <w:proofErr w:type="gramStart"/>
-      <w:r>
-        <w:t>add</w:t>
+      <w:r>
+        <w:rPr>
+          <w:lang w:val="en-US"/>
+        </w:rPr>
+        <w:t>depois</w:t>
       </w:r>
       <w:proofErr w:type="spellEnd"/>
       <w:r>
-        <w:t xml:space="preserve"> .</w:t>
-      </w:r>
-      <w:proofErr w:type="gramEnd"/>
-      <w:r>
-        <w:t xml:space="preserve"> </w:t>
-      </w:r>
-      <w:r>
-        <w:t xml:space="preserve">, </w:t>
+        <w:rPr>
+          <w:lang w:val="en-US"/>
+        </w:rPr>
+        <w:t xml:space="preserve"> de </w:t>
       </w:r>
       <w:proofErr w:type="spellStart"/>
       <w:r>
-        <w:t>git</w:t>
+        <w:rPr>
+          <w:lang w:val="en-US"/>
+        </w:rPr>
+        <w:t>terminar</w:t>
       </w:r>
       <w:proofErr w:type="spellEnd"/>
       <w:r>
-        <w:t xml:space="preserve"> </w:t>
+        <w:rPr>
+          <w:lang w:val="en-US"/>
+        </w:rPr>
+        <w:t xml:space="preserve"> o </w:t>
       </w:r>
       <w:proofErr w:type="spellStart"/>
       <w:r>
-        <w:t>commit</w:t>
+        <w:rPr>
+          <w:lang w:val="en-US"/>
+        </w:rPr>
+        <w:t>trabalho</w:t>
       </w:r>
       <w:proofErr w:type="spellEnd"/>
       <w:r>
-        <w:t xml:space="preserve">, e </w:t>
-      </w:r>
-      <w:proofErr w:type="spellStart"/>
-      <w:r>
-        <w:t>git</w:t>
-      </w:r>
-      <w:proofErr w:type="spellEnd"/>
-      <w:r>
-        <w:t xml:space="preserve"> </w:t>
-      </w:r>
-      <w:proofErr w:type="spellStart"/>
-      <w:r>
-        <w:t>push</w:t>
-      </w:r>
-      <w:proofErr w:type="spellEnd"/>
-      <w:r>
-        <w:t xml:space="preserve"> </w:t>
-      </w:r>
-      <w:proofErr w:type="spellStart"/>
-      <w:r>
-        <w:t>origin</w:t>
-      </w:r>
-      <w:proofErr w:type="spellEnd"/>
-      <w:r>
-        <w:t xml:space="preserve"> </w:t>
-      </w:r>
-      <w:proofErr w:type="spellStart"/>
-      <w:r>
-        <w:t>main</w:t>
-      </w:r>
-      <w:proofErr w:type="spellEnd"/>
-      <w:r>
-        <w:t xml:space="preserve"> depois de terminar o trabalho.</w:t>
+        <w:rPr>
+          <w:lang w:val="en-US"/>
+        </w:rPr>
+        <w:t>.</w:t>
       </w:r>
     </w:p>
-    <w:p/>
+    <w:p>
+      <w:pPr>
+        <w:rPr>
+          <w:lang w:val="en-US"/>
+        </w:rPr>
+      </w:pPr>
+    </w:p>
     <w:sectPr>
       <w:pgSz w:w="11906" w:h="16838"/>
       <w:pgMar w:top="1417" w:right="1701" w:bottom="1417" w:left="1701" w:header="708" w:footer="708" w:gutter="0"/>
@@ -1306,6 +1334,7 @@
   <w:style w:type="character" w:default="1" w:styleId="Fontepargpadro">
     <w:name w:val="Default Paragraph Font"/>
     <w:uiPriority w:val="1"/>
+    <w:semiHidden/>
     <w:unhideWhenUsed/>
   </w:style>
   <w:style w:type="table" w:default="1" w:styleId="Tabelanormal">

</xml_diff>